<commit_message>
mike's edits on the sustainability proofs
</commit_message>
<xml_diff>
--- a/papers/sustainability-1425053/Itemized list of changes.docx
+++ b/papers/sustainability-1425053/Itemized list of changes.docx
@@ -1,6 +1,6 @@
 
 <file path=word/document.xml><?xml version="1.0" encoding="utf-8"?>
-<w:document xmlns:wpc="http://schemas.microsoft.com/office/word/2010/wordprocessingCanvas" xmlns:cx="http://schemas.microsoft.com/office/drawing/2014/chartex" xmlns:cx1="http://schemas.microsoft.com/office/drawing/2015/9/8/chartex" xmlns:cx2="http://schemas.microsoft.com/office/drawing/2015/10/21/chartex" xmlns:cx3="http://schemas.microsoft.com/office/drawing/2016/5/9/chartex" xmlns:cx4="http://schemas.microsoft.com/office/drawing/2016/5/10/chartex" xmlns:cx5="http://schemas.microsoft.com/office/drawing/2016/5/11/chartex" xmlns:cx6="http://schemas.microsoft.com/office/drawing/2016/5/12/chartex" xmlns:cx7="http://schemas.microsoft.com/office/drawing/2016/5/13/chartex" xmlns:cx8="http://schemas.microsoft.com/office/drawing/2016/5/14/chartex" xmlns:mc="http://schemas.openxmlformats.org/markup-compatibility/2006" xmlns:aink="http://schemas.microsoft.com/office/drawing/2016/ink" xmlns:am3d="http://schemas.microsoft.com/office/drawing/2017/model3d" xmlns:o="urn:schemas-microsoft-com:office:office" xmlns:r="http://schemas.openxmlformats.org/officeDocument/2006/relationships" xmlns:m="http://schemas.openxmlformats.org/officeDocument/2006/math" xmlns:v="urn:schemas-microsoft-com:vml" xmlns:wp14="http://schemas.microsoft.com/office/word/2010/wordprocessingDrawing" xmlns:wp="http://schemas.openxmlformats.org/drawingml/2006/wordprocessingDrawing" xmlns:w10="urn:schemas-microsoft-com:office:word" xmlns:w="http://schemas.openxmlformats.org/wordprocessingml/2006/main" xmlns:w14="http://schemas.microsoft.com/office/word/2010/wordml" xmlns:w15="http://schemas.microsoft.com/office/word/2012/wordml" xmlns:w16cex="http://schemas.microsoft.com/office/word/2018/wordml/cex" xmlns:w16cid="http://schemas.microsoft.com/office/word/2016/wordml/cid" xmlns:w16="http://schemas.microsoft.com/office/word/2018/wordml" xmlns:w16sdtdh="http://schemas.microsoft.com/office/word/2020/wordml/sdtdatahash" xmlns:w16se="http://schemas.microsoft.com/office/word/2015/wordml/symex" xmlns:wpg="http://schemas.microsoft.com/office/word/2010/wordprocessingGroup" xmlns:wpi="http://schemas.microsoft.com/office/word/2010/wordprocessingInk" xmlns:wne="http://schemas.microsoft.com/office/word/2006/wordml" xmlns:wps="http://schemas.microsoft.com/office/word/2010/wordprocessingShape" mc:Ignorable="w14 w15 w16se w16cid w16 w16cex w16sdtdh wp14">
+<w:document xmlns:wpc="http://schemas.microsoft.com/office/word/2010/wordprocessingCanvas" xmlns:cx="http://schemas.microsoft.com/office/drawing/2014/chartex" xmlns:cx1="http://schemas.microsoft.com/office/drawing/2015/9/8/chartex" xmlns:cx2="http://schemas.microsoft.com/office/drawing/2015/10/21/chartex" xmlns:cx3="http://schemas.microsoft.com/office/drawing/2016/5/9/chartex" xmlns:cx4="http://schemas.microsoft.com/office/drawing/2016/5/10/chartex" xmlns:cx5="http://schemas.microsoft.com/office/drawing/2016/5/11/chartex" xmlns:cx6="http://schemas.microsoft.com/office/drawing/2016/5/12/chartex" xmlns:cx7="http://schemas.microsoft.com/office/drawing/2016/5/13/chartex" xmlns:cx8="http://schemas.microsoft.com/office/drawing/2016/5/14/chartex" xmlns:mc="http://schemas.openxmlformats.org/markup-compatibility/2006" xmlns:aink="http://schemas.microsoft.com/office/drawing/2016/ink" xmlns:am3d="http://schemas.microsoft.com/office/drawing/2017/model3d" xmlns:o="urn:schemas-microsoft-com:office:office" xmlns:r="http://schemas.openxmlformats.org/officeDocument/2006/relationships" xmlns:m="http://schemas.openxmlformats.org/officeDocument/2006/math" xmlns:v="urn:schemas-microsoft-com:vml" xmlns:wp14="http://schemas.microsoft.com/office/word/2010/wordprocessingDrawing" xmlns:wp="http://schemas.openxmlformats.org/drawingml/2006/wordprocessingDrawing" xmlns:w10="urn:schemas-microsoft-com:office:word" xmlns:w="http://schemas.openxmlformats.org/wordprocessingml/2006/main" xmlns:w14="http://schemas.microsoft.com/office/word/2010/wordml" xmlns:w15="http://schemas.microsoft.com/office/word/2012/wordml" xmlns:w16cid="http://schemas.microsoft.com/office/word/2016/wordml/cid" xmlns:w16se="http://schemas.microsoft.com/office/word/2015/wordml/symex" xmlns:wpg="http://schemas.microsoft.com/office/word/2010/wordprocessingGroup" xmlns:wpi="http://schemas.microsoft.com/office/word/2010/wordprocessingInk" xmlns:wne="http://schemas.microsoft.com/office/word/2006/wordml" xmlns:wps="http://schemas.microsoft.com/office/word/2010/wordprocessingShape" mc:Ignorable="w14 w15 w16se w16cid wp14">
   <w:body>
     <w:p>
       <w:pPr>
@@ -11,6 +11,246 @@
         </w:numPr>
       </w:pPr>
       <w:r>
+        <w:t>Corrected address for lead and second authors</w:t>
+      </w:r>
+      <w:r>
+        <w:tab/>
+      </w:r>
+    </w:p>
+    <w:p>
+      <w:pPr>
+        <w:pStyle w:val="ListParagraph"/>
+        <w:numPr>
+          <w:ilvl w:val="0"/>
+          <w:numId w:val="1"/>
+        </w:numPr>
+      </w:pPr>
+      <w:r>
+        <w:t>Added punctuation in section 1 for sentence ending “</w:t>
+      </w:r>
+      <w:r>
+        <w:t>while the LFR in isolation does not inco</w:t>
+      </w:r>
+      <w:r>
+        <w:t>r</w:t>
+      </w:r>
+      <w:r>
+        <w:t>porate thermal energy storage for meeting peak demand.</w:t>
+      </w:r>
+      <w:r>
+        <w:t>”</w:t>
+      </w:r>
+    </w:p>
+    <w:p>
+      <w:pPr>
+        <w:pStyle w:val="ListParagraph"/>
+        <w:numPr>
+          <w:ilvl w:val="0"/>
+          <w:numId w:val="1"/>
+        </w:numPr>
+      </w:pPr>
+      <w:r>
+        <w:t>Added “plant” in section 1 for the sentence “</w:t>
+      </w:r>
+      <w:r>
+        <w:t xml:space="preserve">A CSP </w:t>
+      </w:r>
+      <w:r>
+        <w:rPr>
+          <w:u w:val="single"/>
+        </w:rPr>
+        <w:t>plant</w:t>
+      </w:r>
+      <w:r>
+        <w:t xml:space="preserve"> has an array of mirrors concentrating solar rays towards</w:t>
+      </w:r>
+      <w:r>
+        <w:t>”</w:t>
+      </w:r>
+    </w:p>
+    <w:p>
+      <w:pPr>
+        <w:pStyle w:val="ListParagraph"/>
+        <w:numPr>
+          <w:ilvl w:val="0"/>
+          <w:numId w:val="1"/>
+        </w:numPr>
+      </w:pPr>
+      <w:r>
+        <w:t>Revised wording in sentence beginning “</w:t>
+      </w:r>
+      <w:proofErr w:type="spellStart"/>
+      <w:r>
+        <w:t>The~small</w:t>
+      </w:r>
+      <w:proofErr w:type="spellEnd"/>
+      <w:r>
+        <w:t xml:space="preserve"> modular LFR operates at a</w:t>
+      </w:r>
+      <w:r>
+        <w:t>…</w:t>
+      </w:r>
+      <w:r>
+        <w:t>”</w:t>
+      </w:r>
+    </w:p>
+    <w:p>
+      <w:pPr>
+        <w:pStyle w:val="ListParagraph"/>
+        <w:numPr>
+          <w:ilvl w:val="0"/>
+          <w:numId w:val="1"/>
+        </w:numPr>
+      </w:pPr>
+      <w:r>
+        <w:t>Corrected “</w:t>
+      </w:r>
+      <m:oMath>
+        <m:sSub>
+          <m:sSubPr>
+            <m:ctrlPr>
+              <w:rPr>
+                <w:rFonts w:ascii="Cambria Math" w:hAnsi="Cambria Math"/>
+                <w:i/>
+              </w:rPr>
+            </m:ctrlPr>
+          </m:sSubPr>
+          <m:e>
+            <m:r>
+              <w:rPr>
+                <w:rFonts w:ascii="Cambria Math" w:hAnsi="Cambria Math"/>
+              </w:rPr>
+              <m:t>C</m:t>
+            </m:r>
+          </m:e>
+          <m:sub>
+            <m:r>
+              <w:rPr>
+                <w:rFonts w:ascii="Cambria Math" w:hAnsi="Cambria Math"/>
+              </w:rPr>
+              <m:t>avg</m:t>
+            </m:r>
+          </m:sub>
+        </m:sSub>
+      </m:oMath>
+      <w:r>
+        <w:rPr>
+          <w:rFonts w:eastAsiaTheme="minorEastAsia"/>
+        </w:rPr>
+        <w:t>” to “</w:t>
+      </w:r>
+      <m:oMath>
+        <m:sSub>
+          <m:sSubPr>
+            <m:ctrlPr>
+              <w:rPr>
+                <w:rFonts w:ascii="Cambria Math" w:eastAsiaTheme="minorEastAsia" w:hAnsi="Cambria Math"/>
+                <w:i/>
+              </w:rPr>
+            </m:ctrlPr>
+          </m:sSubPr>
+          <m:e>
+            <m:acc>
+              <m:accPr>
+                <m:chr m:val="̇"/>
+                <m:ctrlPr>
+                  <w:rPr>
+                    <w:rFonts w:ascii="Cambria Math" w:eastAsiaTheme="minorEastAsia" w:hAnsi="Cambria Math"/>
+                    <w:i/>
+                  </w:rPr>
+                </m:ctrlPr>
+              </m:accPr>
+              <m:e>
+                <m:r>
+                  <w:rPr>
+                    <w:rFonts w:ascii="Cambria Math" w:eastAsiaTheme="minorEastAsia" w:hAnsi="Cambria Math"/>
+                  </w:rPr>
+                  <m:t>C</m:t>
+                </m:r>
+              </m:e>
+            </m:acc>
+          </m:e>
+          <m:sub>
+            <m:r>
+              <w:rPr>
+                <w:rFonts w:ascii="Cambria Math" w:eastAsiaTheme="minorEastAsia" w:hAnsi="Cambria Math"/>
+              </w:rPr>
+              <m:t>avg</m:t>
+            </m:r>
+          </m:sub>
+        </m:sSub>
+      </m:oMath>
+      <w:r>
+        <w:rPr>
+          <w:rFonts w:eastAsiaTheme="minorEastAsia"/>
+        </w:rPr>
+        <w:t>” in the description for Eq. 7</w:t>
+      </w:r>
+    </w:p>
+    <w:p>
+      <w:pPr>
+        <w:pStyle w:val="ListParagraph"/>
+        <w:numPr>
+          <w:ilvl w:val="0"/>
+          <w:numId w:val="1"/>
+        </w:numPr>
+      </w:pPr>
+      <w:r>
+        <w:t>Figure 7 was moved up in the text to avoid spilling into the margin. A new paragraph split was added before the sentence beginning “</w:t>
+      </w:r>
+      <w:proofErr w:type="spellStart"/>
+      <w:r>
+        <w:t>The~two</w:t>
+      </w:r>
+      <w:proofErr w:type="spellEnd"/>
+      <w:r>
+        <w:t xml:space="preserve"> turbines displayed as T2 can be modeled as a singular turbine</w:t>
+      </w:r>
+      <w:r>
+        <w:t>…”</w:t>
+      </w:r>
+    </w:p>
+    <w:p>
+      <w:pPr>
+        <w:pStyle w:val="ListParagraph"/>
+        <w:numPr>
+          <w:ilvl w:val="0"/>
+          <w:numId w:val="1"/>
+        </w:numPr>
+      </w:pPr>
+      <w:r>
+        <w:t>The paragraph beginning “</w:t>
+      </w:r>
+      <w:r>
+        <w:t>A problem arises with this salt charging configuration</w:t>
+      </w:r>
+      <w:r>
+        <w:t>” was moved before Figure 8</w:t>
+      </w:r>
+    </w:p>
+    <w:p>
+      <w:pPr>
+        <w:pStyle w:val="ListParagraph"/>
+        <w:numPr>
+          <w:ilvl w:val="0"/>
+          <w:numId w:val="1"/>
+        </w:numPr>
+      </w:pPr>
+      <w:r>
+        <w:t>Para 1 in section 3.2.1 was modified to correct significant figures</w:t>
+      </w:r>
+      <w:bookmarkStart w:id="0" w:name="_GoBack"/>
+      <w:bookmarkEnd w:id="0"/>
+    </w:p>
+    <w:p>
+      <w:pPr>
+        <w:pStyle w:val="ListParagraph"/>
+        <w:numPr>
+          <w:ilvl w:val="0"/>
+          <w:numId w:val="1"/>
+        </w:numPr>
+      </w:pPr>
+      <w:r>
         <w:t xml:space="preserve">Substantial correction made to Figure 2, for which we spotted an error in the calculations underpinning the paper. This does not change the commentary or analysis, only the image itself has changed. </w:t>
       </w:r>
     </w:p>
@@ -71,19 +311,35 @@
         </w:numPr>
       </w:pPr>
       <w:r>
-        <w:t>Para following Eqn 6 “as long as” -&gt; “if”</w:t>
-      </w:r>
-    </w:p>
-    <w:p>
-      <w:pPr>
-        <w:pStyle w:val="ListParagraph"/>
-        <w:numPr>
-          <w:ilvl w:val="0"/>
-          <w:numId w:val="1"/>
-        </w:numPr>
-      </w:pPr>
-      <w:r>
-        <w:t>Degree caption in list of abbreviations corrected ( [] -&gt; [)</w:t>
+        <w:t xml:space="preserve">Para following </w:t>
+      </w:r>
+      <w:proofErr w:type="spellStart"/>
+      <w:r>
+        <w:t>Eqn</w:t>
+      </w:r>
+      <w:proofErr w:type="spellEnd"/>
+      <w:r>
+        <w:t xml:space="preserve"> 6 “as long as” -&gt; “if”</w:t>
+      </w:r>
+    </w:p>
+    <w:p>
+      <w:pPr>
+        <w:pStyle w:val="ListParagraph"/>
+        <w:numPr>
+          <w:ilvl w:val="0"/>
+          <w:numId w:val="1"/>
+        </w:numPr>
+      </w:pPr>
+      <w:r>
+        <w:t xml:space="preserve">Degree caption in list of abbreviations corrected </w:t>
+      </w:r>
+      <w:proofErr w:type="gramStart"/>
+      <w:r>
+        <w:t>( [</w:t>
+      </w:r>
+      <w:proofErr w:type="gramEnd"/>
+      <w:r>
+        <w:t>] -&gt; [)</w:t>
       </w:r>
     </w:p>
     <w:p>
@@ -134,7 +390,15 @@
         </w:numPr>
       </w:pPr>
       <w:r>
-        <w:t>Penultimate paragraph of Conclusion “choise” -&gt; “choice”</w:t>
+        <w:t>Penultimate paragraph of Conclusion “</w:t>
+      </w:r>
+      <w:proofErr w:type="spellStart"/>
+      <w:r>
+        <w:t>choise</w:t>
+      </w:r>
+      <w:proofErr w:type="spellEnd"/>
+      <w:r>
+        <w:t>” -&gt; “choice”</w:t>
       </w:r>
     </w:p>
     <w:sectPr>
@@ -148,7 +412,7 @@
 </file>
 
 <file path=word/numbering.xml><?xml version="1.0" encoding="utf-8"?>
-<w:numbering xmlns:wpc="http://schemas.microsoft.com/office/word/2010/wordprocessingCanvas" xmlns:cx="http://schemas.microsoft.com/office/drawing/2014/chartex" xmlns:cx1="http://schemas.microsoft.com/office/drawing/2015/9/8/chartex" xmlns:cx2="http://schemas.microsoft.com/office/drawing/2015/10/21/chartex" xmlns:cx3="http://schemas.microsoft.com/office/drawing/2016/5/9/chartex" xmlns:cx4="http://schemas.microsoft.com/office/drawing/2016/5/10/chartex" xmlns:cx5="http://schemas.microsoft.com/office/drawing/2016/5/11/chartex" xmlns:cx6="http://schemas.microsoft.com/office/drawing/2016/5/12/chartex" xmlns:cx7="http://schemas.microsoft.com/office/drawing/2016/5/13/chartex" xmlns:cx8="http://schemas.microsoft.com/office/drawing/2016/5/14/chartex" xmlns:mc="http://schemas.openxmlformats.org/markup-compatibility/2006" xmlns:aink="http://schemas.microsoft.com/office/drawing/2016/ink" xmlns:am3d="http://schemas.microsoft.com/office/drawing/2017/model3d" xmlns:o="urn:schemas-microsoft-com:office:office" xmlns:r="http://schemas.openxmlformats.org/officeDocument/2006/relationships" xmlns:m="http://schemas.openxmlformats.org/officeDocument/2006/math" xmlns:v="urn:schemas-microsoft-com:vml" xmlns:wp14="http://schemas.microsoft.com/office/word/2010/wordprocessingDrawing" xmlns:wp="http://schemas.openxmlformats.org/drawingml/2006/wordprocessingDrawing" xmlns:w10="urn:schemas-microsoft-com:office:word" xmlns:w="http://schemas.openxmlformats.org/wordprocessingml/2006/main" xmlns:w14="http://schemas.microsoft.com/office/word/2010/wordml" xmlns:w15="http://schemas.microsoft.com/office/word/2012/wordml" xmlns:w16cex="http://schemas.microsoft.com/office/word/2018/wordml/cex" xmlns:w16cid="http://schemas.microsoft.com/office/word/2016/wordml/cid" xmlns:w16="http://schemas.microsoft.com/office/word/2018/wordml" xmlns:w16sdtdh="http://schemas.microsoft.com/office/word/2020/wordml/sdtdatahash" xmlns:w16se="http://schemas.microsoft.com/office/word/2015/wordml/symex" xmlns:wpg="http://schemas.microsoft.com/office/word/2010/wordprocessingGroup" xmlns:wpi="http://schemas.microsoft.com/office/word/2010/wordprocessingInk" xmlns:wne="http://schemas.microsoft.com/office/word/2006/wordml" xmlns:wps="http://schemas.microsoft.com/office/word/2010/wordprocessingShape" mc:Ignorable="w14 w15 w16se w16cid w16 w16cex w16sdtdh wp14">
+<w:numbering xmlns:wpc="http://schemas.microsoft.com/office/word/2010/wordprocessingCanvas" xmlns:cx="http://schemas.microsoft.com/office/drawing/2014/chartex" xmlns:cx1="http://schemas.microsoft.com/office/drawing/2015/9/8/chartex" xmlns:cx2="http://schemas.microsoft.com/office/drawing/2015/10/21/chartex" xmlns:cx3="http://schemas.microsoft.com/office/drawing/2016/5/9/chartex" xmlns:cx4="http://schemas.microsoft.com/office/drawing/2016/5/10/chartex" xmlns:cx5="http://schemas.microsoft.com/office/drawing/2016/5/11/chartex" xmlns:cx6="http://schemas.microsoft.com/office/drawing/2016/5/12/chartex" xmlns:cx7="http://schemas.microsoft.com/office/drawing/2016/5/13/chartex" xmlns:cx8="http://schemas.microsoft.com/office/drawing/2016/5/14/chartex" xmlns:mc="http://schemas.openxmlformats.org/markup-compatibility/2006" xmlns:aink="http://schemas.microsoft.com/office/drawing/2016/ink" xmlns:am3d="http://schemas.microsoft.com/office/drawing/2017/model3d" xmlns:o="urn:schemas-microsoft-com:office:office" xmlns:r="http://schemas.openxmlformats.org/officeDocument/2006/relationships" xmlns:m="http://schemas.openxmlformats.org/officeDocument/2006/math" xmlns:v="urn:schemas-microsoft-com:vml" xmlns:wp14="http://schemas.microsoft.com/office/word/2010/wordprocessingDrawing" xmlns:wp="http://schemas.openxmlformats.org/drawingml/2006/wordprocessingDrawing" xmlns:w10="urn:schemas-microsoft-com:office:word" xmlns:w="http://schemas.openxmlformats.org/wordprocessingml/2006/main" xmlns:w14="http://schemas.microsoft.com/office/word/2010/wordml" xmlns:w15="http://schemas.microsoft.com/office/word/2012/wordml" xmlns:w16cid="http://schemas.microsoft.com/office/word/2016/wordml/cid" xmlns:w16se="http://schemas.microsoft.com/office/word/2015/wordml/symex" xmlns:wpg="http://schemas.microsoft.com/office/word/2010/wordprocessingGroup" xmlns:wpi="http://schemas.microsoft.com/office/word/2010/wordprocessingInk" xmlns:wne="http://schemas.microsoft.com/office/word/2006/wordml" xmlns:wps="http://schemas.microsoft.com/office/word/2010/wordprocessingShape" mc:Ignorable="w14 w15 w16se w16cid wp14">
   <w:abstractNum w:abstractNumId="0" w15:restartNumberingAfterBreak="0">
     <w:nsid w:val="275A5BAD"/>
     <w:multiLevelType w:val="hybridMultilevel"/>
@@ -159,7 +423,7 @@
       <w:lvlText w:val=""/>
       <w:lvlJc w:val="left"/>
       <w:pPr>
-        <w:ind w:left="720" w:hanging="360"/>
+        <w:ind w:left="1080" w:hanging="360"/>
       </w:pPr>
       <w:rPr>
         <w:rFonts w:ascii="Symbol" w:hAnsi="Symbol" w:hint="default"/>
@@ -171,7 +435,7 @@
       <w:lvlText w:val="o"/>
       <w:lvlJc w:val="left"/>
       <w:pPr>
-        <w:ind w:left="1440" w:hanging="360"/>
+        <w:ind w:left="1800" w:hanging="360"/>
       </w:pPr>
       <w:rPr>
         <w:rFonts w:ascii="Courier New" w:hAnsi="Courier New" w:cs="Courier New" w:hint="default"/>
@@ -183,7 +447,7 @@
       <w:lvlText w:val=""/>
       <w:lvlJc w:val="left"/>
       <w:pPr>
-        <w:ind w:left="2160" w:hanging="360"/>
+        <w:ind w:left="2520" w:hanging="360"/>
       </w:pPr>
       <w:rPr>
         <w:rFonts w:ascii="Wingdings" w:hAnsi="Wingdings" w:hint="default"/>
@@ -195,7 +459,7 @@
       <w:lvlText w:val=""/>
       <w:lvlJc w:val="left"/>
       <w:pPr>
-        <w:ind w:left="2880" w:hanging="360"/>
+        <w:ind w:left="3240" w:hanging="360"/>
       </w:pPr>
       <w:rPr>
         <w:rFonts w:ascii="Symbol" w:hAnsi="Symbol" w:hint="default"/>
@@ -207,7 +471,7 @@
       <w:lvlText w:val="o"/>
       <w:lvlJc w:val="left"/>
       <w:pPr>
-        <w:ind w:left="3600" w:hanging="360"/>
+        <w:ind w:left="3960" w:hanging="360"/>
       </w:pPr>
       <w:rPr>
         <w:rFonts w:ascii="Courier New" w:hAnsi="Courier New" w:cs="Courier New" w:hint="default"/>
@@ -219,7 +483,7 @@
       <w:lvlText w:val=""/>
       <w:lvlJc w:val="left"/>
       <w:pPr>
-        <w:ind w:left="4320" w:hanging="360"/>
+        <w:ind w:left="4680" w:hanging="360"/>
       </w:pPr>
       <w:rPr>
         <w:rFonts w:ascii="Wingdings" w:hAnsi="Wingdings" w:hint="default"/>
@@ -231,7 +495,7 @@
       <w:lvlText w:val=""/>
       <w:lvlJc w:val="left"/>
       <w:pPr>
-        <w:ind w:left="5040" w:hanging="360"/>
+        <w:ind w:left="5400" w:hanging="360"/>
       </w:pPr>
       <w:rPr>
         <w:rFonts w:ascii="Symbol" w:hAnsi="Symbol" w:hint="default"/>
@@ -243,7 +507,7 @@
       <w:lvlText w:val="o"/>
       <w:lvlJc w:val="left"/>
       <w:pPr>
-        <w:ind w:left="5760" w:hanging="360"/>
+        <w:ind w:left="6120" w:hanging="360"/>
       </w:pPr>
       <w:rPr>
         <w:rFonts w:ascii="Courier New" w:hAnsi="Courier New" w:cs="Courier New" w:hint="default"/>
@@ -255,7 +519,7 @@
       <w:lvlText w:val=""/>
       <w:lvlJc w:val="left"/>
       <w:pPr>
-        <w:ind w:left="6480" w:hanging="360"/>
+        <w:ind w:left="6840" w:hanging="360"/>
       </w:pPr>
       <w:rPr>
         <w:rFonts w:ascii="Wingdings" w:hAnsi="Wingdings" w:hint="default"/>
@@ -269,7 +533,7 @@
 </file>
 
 <file path=word/styles.xml><?xml version="1.0" encoding="utf-8"?>
-<w:styles xmlns:mc="http://schemas.openxmlformats.org/markup-compatibility/2006" xmlns:r="http://schemas.openxmlformats.org/officeDocument/2006/relationships" xmlns:w="http://schemas.openxmlformats.org/wordprocessingml/2006/main" xmlns:w14="http://schemas.microsoft.com/office/word/2010/wordml" xmlns:w15="http://schemas.microsoft.com/office/word/2012/wordml" xmlns:w16cex="http://schemas.microsoft.com/office/word/2018/wordml/cex" xmlns:w16cid="http://schemas.microsoft.com/office/word/2016/wordml/cid" xmlns:w16="http://schemas.microsoft.com/office/word/2018/wordml" xmlns:w16sdtdh="http://schemas.microsoft.com/office/word/2020/wordml/sdtdatahash" xmlns:w16se="http://schemas.microsoft.com/office/word/2015/wordml/symex" mc:Ignorable="w14 w15 w16se w16cid w16 w16cex w16sdtdh">
+<w:styles xmlns:mc="http://schemas.openxmlformats.org/markup-compatibility/2006" xmlns:r="http://schemas.openxmlformats.org/officeDocument/2006/relationships" xmlns:w="http://schemas.openxmlformats.org/wordprocessingml/2006/main" xmlns:w14="http://schemas.microsoft.com/office/word/2010/wordml" xmlns:w15="http://schemas.microsoft.com/office/word/2012/wordml" xmlns:w16cid="http://schemas.microsoft.com/office/word/2016/wordml/cid" xmlns:w16se="http://schemas.microsoft.com/office/word/2015/wordml/symex" mc:Ignorable="w14 w15 w16se w16cid">
   <w:docDefaults>
     <w:rPrDefault>
       <w:rPr>
@@ -285,7 +549,7 @@
       </w:pPr>
     </w:pPrDefault>
   </w:docDefaults>
-  <w:latentStyles w:defLockedState="0" w:defUIPriority="99" w:defSemiHidden="0" w:defUnhideWhenUsed="0" w:defQFormat="0" w:count="376">
+  <w:latentStyles w:defLockedState="0" w:defUIPriority="99" w:defSemiHidden="0" w:defUnhideWhenUsed="0" w:defQFormat="0" w:count="375">
     <w:lsdException w:name="Normal" w:uiPriority="0" w:qFormat="1"/>
     <w:lsdException w:name="heading 1" w:uiPriority="9" w:qFormat="1"/>
     <w:lsdException w:name="heading 2" w:semiHidden="1" w:uiPriority="9" w:unhideWhenUsed="1" w:qFormat="1"/>
@@ -661,7 +925,6 @@
     <w:lsdException w:name="Smart Hyperlink" w:semiHidden="1" w:unhideWhenUsed="1"/>
     <w:lsdException w:name="Hashtag" w:semiHidden="1" w:unhideWhenUsed="1"/>
     <w:lsdException w:name="Unresolved Mention" w:semiHidden="1" w:unhideWhenUsed="1"/>
-    <w:lsdException w:name="Smart Link" w:semiHidden="1" w:unhideWhenUsed="1"/>
   </w:latentStyles>
   <w:style w:type="paragraph" w:default="1" w:styleId="Normal">
     <w:name w:val="Normal"/>
@@ -704,6 +967,16 @@
       <w:ind w:left="720"/>
       <w:contextualSpacing/>
     </w:pPr>
+  </w:style>
+  <w:style w:type="character" w:styleId="PlaceholderText">
+    <w:name w:val="Placeholder Text"/>
+    <w:basedOn w:val="DefaultParagraphFont"/>
+    <w:uiPriority w:val="99"/>
+    <w:semiHidden/>
+    <w:rsid w:val="004970FF"/>
+    <w:rPr>
+      <w:color w:val="808080"/>
+    </w:rPr>
   </w:style>
 </w:styles>
 </file>

</xml_diff>